<commit_message>
Added Shopping Cart Component
</commit_message>
<xml_diff>
--- a/documentacion/documentacion.docx
+++ b/documentacion/documentacion.docx
@@ -17,24 +17,28 @@
       <w:pPr>
         <w:pStyle w:val="Normal"/>
         <w:bidi w:val="0"/>
-        <w:rPr/>
-      </w:pPr>
-      <w:bookmarkStart w:id="0" w:name="_GoBack"/>
-      <w:bookmarkEnd w:id="0"/>
-      <w:r>
-        <w:rPr/>
-        <w:t>Link FrontEnd:  http://credibanco.s3-website.us-east-2.amazonaws.com/</w:t>
-      </w:r>
-    </w:p>
-    <w:p>
-      <w:pPr>
-        <w:pStyle w:val="Normal"/>
-        <w:bidi w:val="0"/>
-        <w:rPr/>
-      </w:pPr>
-      <w:r>
-        <w:rPr/>
-        <w:t xml:space="preserve">Link BackEnd:  </w:t>
+        <w:jc w:val="both"/>
+        <w:rPr/>
+      </w:pPr>
+      <w:r>
+        <w:rPr/>
+        <w:t xml:space="preserve">FrontEnd: </w:t>
+        <w:tab/>
+        <w:t>http://credibanco.s3-website.us-east-2.amazonaws.com/</w:t>
+      </w:r>
+    </w:p>
+    <w:p>
+      <w:pPr>
+        <w:pStyle w:val="Normal"/>
+        <w:bidi w:val="0"/>
+        <w:jc w:val="both"/>
+        <w:rPr/>
+      </w:pPr>
+      <w:r>
+        <w:rPr/>
+        <w:t xml:space="preserve">BackEnd: </w:t>
+        <w:tab/>
+        <w:t>http://credibanco-restapi-env.eba-ziubwgmz.us-east-2.elasticbeanstalk.com/</w:t>
       </w:r>
     </w:p>
     <w:p>
@@ -141,8 +145,8 @@
     </w:p>
     <w:sectPr>
       <w:type w:val="nextPage"/>
-      <w:pgSz w:w="11906" w:h="16838"/>
-      <w:pgMar w:left="1800" w:right="1800" w:gutter="0" w:header="0" w:top="1440" w:footer="0" w:bottom="1440"/>
+      <w:pgSz w:w="12240" w:h="15840"/>
+      <w:pgMar w:left="792" w:right="792" w:gutter="0" w:header="0" w:top="1094" w:footer="0" w:bottom="950"/>
       <w:pgNumType w:fmt="decimal"/>
       <w:formProt w:val="false"/>
       <w:textDirection w:val="lrTb"/>
@@ -423,7 +427,9 @@
     <w:qFormat/>
     <w:pPr>
       <w:widowControl w:val="false"/>
+      <w:suppressAutoHyphens w:val="true"/>
       <w:bidi w:val="0"/>
+      <w:spacing w:before="0" w:after="0"/>
       <w:jc w:val="both"/>
     </w:pPr>
     <w:rPr>

</xml_diff>